<commit_message>
fix: Aplica correcciones generales de estilo y unificación al manual
</commit_message>
<xml_diff>
--- a/manual.docx
+++ b/manual.docx
@@ -2272,6 +2272,39 @@
     </w:p>
     <w:p>
       <w:pPr>
+        <w:spacing w:after="120" w:line="480" w:lineRule="auto"/>
+        <w:jc w:val="both"/>
+        <w:rPr>
+          <w:rFonts w:ascii="Times New Roman" w:eastAsia="Times New Roman" w:hAnsi="Times New Roman" w:cs="Times New Roman"/>
+          <w:color w:val="000000" w:themeColor="text1"/>
+          <w:lang w:val="es-VE"/>
+        </w:rPr>
+      </w:pPr>
+    </w:p>
+    <w:p>
+      <w:pPr>
+        <w:spacing w:after="120" w:line="480" w:lineRule="auto"/>
+        <w:jc w:val="both"/>
+        <w:rPr>
+          <w:rFonts w:ascii="Times New Roman" w:eastAsia="Times New Roman" w:hAnsi="Times New Roman" w:cs="Times New Roman"/>
+          <w:color w:val="000000" w:themeColor="text1"/>
+          <w:lang w:val="es-VE"/>
+        </w:rPr>
+      </w:pPr>
+    </w:p>
+    <w:p>
+      <w:pPr>
+        <w:spacing w:after="120" w:line="480" w:lineRule="auto"/>
+        <w:jc w:val="both"/>
+        <w:rPr>
+          <w:rFonts w:ascii="Times New Roman" w:eastAsia="Times New Roman" w:hAnsi="Times New Roman" w:cs="Times New Roman"/>
+          <w:color w:val="000000" w:themeColor="text1"/>
+          <w:lang w:val="es-VE"/>
+        </w:rPr>
+      </w:pPr>
+    </w:p>
+    <w:p>
+      <w:pPr>
         <w:pStyle w:val="Prrafodelista"/>
         <w:spacing w:after="120" w:line="480" w:lineRule="auto"/>
         <w:jc w:val="both"/>
@@ -2288,32 +2321,35 @@
     </w:p>
     <w:p>
       <w:pPr>
-        <w:spacing w:before="100" w:beforeAutospacing="1" w:after="100" w:afterAutospacing="1" w:line="240" w:lineRule="auto"/>
+        <w:spacing w:before="100" w:beforeAutospacing="1" w:after="100" w:afterAutospacing="1" w:line="480" w:lineRule="auto"/>
+        <w:ind w:firstLine="709"/>
         <w:outlineLvl w:val="2"/>
         <w:rPr>
           <w:rFonts w:ascii="Times New Roman" w:eastAsia="Times New Roman" w:hAnsi="Times New Roman" w:cs="Times New Roman"/>
           <w:b/>
           <w:bCs/>
-          <w:sz w:val="27"/>
-          <w:szCs w:val="27"/>
-          <w:lang w:val="es-VE" w:eastAsia="es-VE"/>
-        </w:rPr>
-      </w:pPr>
-      <w:r>
-        <w:rPr>
-          <w:rFonts w:ascii="Times New Roman" w:eastAsia="Times New Roman" w:hAnsi="Times New Roman" w:cs="Times New Roman"/>
-          <w:b/>
-          <w:bCs/>
-          <w:sz w:val="27"/>
-          <w:szCs w:val="27"/>
-          <w:lang w:val="es-VE" w:eastAsia="es-VE"/>
-        </w:rPr>
+          <w:sz w:val="24"/>
+          <w:szCs w:val="24"/>
+          <w:lang w:val="es-VE" w:eastAsia="es-VE"/>
+        </w:rPr>
+      </w:pPr>
+      <w:r>
+        <w:rPr>
+          <w:rFonts w:ascii="Times New Roman" w:eastAsia="Times New Roman" w:hAnsi="Times New Roman" w:cs="Times New Roman"/>
+          <w:b/>
+          <w:bCs/>
+          <w:sz w:val="24"/>
+          <w:szCs w:val="24"/>
+          <w:lang w:val="es-VE" w:eastAsia="es-VE"/>
+        </w:rPr>
+        <w:lastRenderedPageBreak/>
         <w:t>Sección 2: Gestión del Tiempo y Responsabilidades</w:t>
       </w:r>
     </w:p>
     <w:p>
       <w:pPr>
-        <w:spacing w:before="100" w:beforeAutospacing="1" w:after="100" w:afterAutospacing="1" w:line="240" w:lineRule="auto"/>
+        <w:spacing w:before="100" w:beforeAutospacing="1" w:after="100" w:afterAutospacing="1" w:line="480" w:lineRule="auto"/>
+        <w:ind w:firstLine="709"/>
         <w:rPr>
           <w:rFonts w:ascii="Times New Roman" w:eastAsia="Times New Roman" w:hAnsi="Times New Roman" w:cs="Times New Roman"/>
           <w:sz w:val="24"/>
@@ -2333,18 +2369,20 @@
     </w:p>
     <w:p>
       <w:pPr>
-        <w:spacing w:after="0" w:line="240" w:lineRule="auto"/>
-        <w:rPr>
-          <w:rFonts w:ascii="Times New Roman" w:eastAsia="Times New Roman" w:hAnsi="Times New Roman" w:cs="Times New Roman"/>
-          <w:sz w:val="24"/>
-          <w:szCs w:val="24"/>
-          <w:lang w:val="es-VE" w:eastAsia="es-VE"/>
-        </w:rPr>
-      </w:pPr>
-    </w:p>
-    <w:p>
-      <w:pPr>
-        <w:spacing w:before="100" w:beforeAutospacing="1" w:after="100" w:afterAutospacing="1" w:line="240" w:lineRule="auto"/>
+        <w:spacing w:after="0" w:line="480" w:lineRule="auto"/>
+        <w:ind w:firstLine="709"/>
+        <w:rPr>
+          <w:rFonts w:ascii="Times New Roman" w:eastAsia="Times New Roman" w:hAnsi="Times New Roman" w:cs="Times New Roman"/>
+          <w:sz w:val="24"/>
+          <w:szCs w:val="24"/>
+          <w:lang w:val="es-VE" w:eastAsia="es-VE"/>
+        </w:rPr>
+      </w:pPr>
+    </w:p>
+    <w:p>
+      <w:pPr>
+        <w:spacing w:before="100" w:beforeAutospacing="1" w:after="100" w:afterAutospacing="1" w:line="480" w:lineRule="auto"/>
+        <w:ind w:firstLine="709"/>
         <w:outlineLvl w:val="3"/>
         <w:rPr>
           <w:rFonts w:ascii="Times New Roman" w:eastAsia="Times New Roman" w:hAnsi="Times New Roman" w:cs="Times New Roman"/>
@@ -2384,7 +2422,8 @@
           <w:ilvl w:val="0"/>
           <w:numId w:val="12"/>
         </w:numPr>
-        <w:spacing w:before="100" w:beforeAutospacing="1" w:after="100" w:afterAutospacing="1" w:line="240" w:lineRule="auto"/>
+        <w:spacing w:before="100" w:beforeAutospacing="1" w:after="100" w:afterAutospacing="1" w:line="480" w:lineRule="auto"/>
+        <w:ind w:firstLine="709"/>
         <w:rPr>
           <w:rFonts w:ascii="Times New Roman" w:eastAsia="Times New Roman" w:hAnsi="Times New Roman" w:cs="Times New Roman"/>
           <w:sz w:val="24"/>
@@ -2408,7 +2447,8 @@
           <w:ilvl w:val="0"/>
           <w:numId w:val="12"/>
         </w:numPr>
-        <w:spacing w:before="100" w:beforeAutospacing="1" w:after="100" w:afterAutospacing="1" w:line="240" w:lineRule="auto"/>
+        <w:spacing w:before="100" w:beforeAutospacing="1" w:after="100" w:afterAutospacing="1" w:line="480" w:lineRule="auto"/>
+        <w:ind w:firstLine="709"/>
         <w:rPr>
           <w:rFonts w:ascii="Times New Roman" w:eastAsia="Times New Roman" w:hAnsi="Times New Roman" w:cs="Times New Roman"/>
           <w:sz w:val="24"/>
@@ -2432,7 +2472,8 @@
           <w:ilvl w:val="0"/>
           <w:numId w:val="12"/>
         </w:numPr>
-        <w:spacing w:before="100" w:beforeAutospacing="1" w:after="100" w:afterAutospacing="1" w:line="240" w:lineRule="auto"/>
+        <w:spacing w:before="100" w:beforeAutospacing="1" w:after="100" w:afterAutospacing="1" w:line="480" w:lineRule="auto"/>
+        <w:ind w:firstLine="709"/>
         <w:rPr>
           <w:rFonts w:ascii="Times New Roman" w:eastAsia="Times New Roman" w:hAnsi="Times New Roman" w:cs="Times New Roman"/>
           <w:sz w:val="24"/>
@@ -2456,7 +2497,8 @@
           <w:ilvl w:val="0"/>
           <w:numId w:val="12"/>
         </w:numPr>
-        <w:spacing w:before="100" w:beforeAutospacing="1" w:after="100" w:afterAutospacing="1" w:line="240" w:lineRule="auto"/>
+        <w:spacing w:before="100" w:beforeAutospacing="1" w:after="100" w:afterAutospacing="1" w:line="480" w:lineRule="auto"/>
+        <w:ind w:firstLine="709"/>
         <w:rPr>
           <w:rFonts w:ascii="Times New Roman" w:eastAsia="Times New Roman" w:hAnsi="Times New Roman" w:cs="Times New Roman"/>
           <w:sz w:val="24"/>
@@ -2476,18 +2518,20 @@
     </w:p>
     <w:p>
       <w:pPr>
-        <w:spacing w:after="0" w:line="240" w:lineRule="auto"/>
-        <w:rPr>
-          <w:rFonts w:ascii="Times New Roman" w:eastAsia="Times New Roman" w:hAnsi="Times New Roman" w:cs="Times New Roman"/>
-          <w:sz w:val="24"/>
-          <w:szCs w:val="24"/>
-          <w:lang w:val="es-VE" w:eastAsia="es-VE"/>
-        </w:rPr>
-      </w:pPr>
-    </w:p>
-    <w:p>
-      <w:pPr>
-        <w:spacing w:before="100" w:beforeAutospacing="1" w:after="100" w:afterAutospacing="1" w:line="240" w:lineRule="auto"/>
+        <w:spacing w:after="0" w:line="480" w:lineRule="auto"/>
+        <w:ind w:firstLine="709"/>
+        <w:rPr>
+          <w:rFonts w:ascii="Times New Roman" w:eastAsia="Times New Roman" w:hAnsi="Times New Roman" w:cs="Times New Roman"/>
+          <w:sz w:val="24"/>
+          <w:szCs w:val="24"/>
+          <w:lang w:val="es-VE" w:eastAsia="es-VE"/>
+        </w:rPr>
+      </w:pPr>
+    </w:p>
+    <w:p>
+      <w:pPr>
+        <w:spacing w:before="100" w:beforeAutospacing="1" w:after="100" w:afterAutospacing="1" w:line="480" w:lineRule="auto"/>
+        <w:ind w:firstLine="709"/>
         <w:outlineLvl w:val="3"/>
         <w:rPr>
           <w:rFonts w:ascii="Times New Roman" w:eastAsia="Times New Roman" w:hAnsi="Times New Roman" w:cs="Times New Roman"/>
@@ -2527,7 +2571,8 @@
           <w:ilvl w:val="0"/>
           <w:numId w:val="13"/>
         </w:numPr>
-        <w:spacing w:before="100" w:beforeAutospacing="1" w:after="100" w:afterAutospacing="1" w:line="240" w:lineRule="auto"/>
+        <w:spacing w:before="100" w:beforeAutospacing="1" w:after="100" w:afterAutospacing="1" w:line="480" w:lineRule="auto"/>
+        <w:ind w:firstLine="709"/>
         <w:rPr>
           <w:rFonts w:ascii="Times New Roman" w:eastAsia="Times New Roman" w:hAnsi="Times New Roman" w:cs="Times New Roman"/>
           <w:sz w:val="24"/>
@@ -2562,7 +2607,8 @@
           <w:ilvl w:val="0"/>
           <w:numId w:val="13"/>
         </w:numPr>
-        <w:spacing w:before="100" w:beforeAutospacing="1" w:after="100" w:afterAutospacing="1" w:line="240" w:lineRule="auto"/>
+        <w:spacing w:before="100" w:beforeAutospacing="1" w:after="100" w:afterAutospacing="1" w:line="480" w:lineRule="auto"/>
+        <w:ind w:firstLine="709"/>
         <w:rPr>
           <w:rFonts w:ascii="Times New Roman" w:eastAsia="Times New Roman" w:hAnsi="Times New Roman" w:cs="Times New Roman"/>
           <w:sz w:val="24"/>
@@ -2597,7 +2643,8 @@
           <w:ilvl w:val="0"/>
           <w:numId w:val="13"/>
         </w:numPr>
-        <w:spacing w:before="100" w:beforeAutospacing="1" w:after="100" w:afterAutospacing="1" w:line="240" w:lineRule="auto"/>
+        <w:spacing w:before="100" w:beforeAutospacing="1" w:after="100" w:afterAutospacing="1" w:line="480" w:lineRule="auto"/>
+        <w:ind w:firstLine="709"/>
         <w:rPr>
           <w:rFonts w:ascii="Times New Roman" w:eastAsia="Times New Roman" w:hAnsi="Times New Roman" w:cs="Times New Roman"/>
           <w:sz w:val="24"/>
@@ -2632,7 +2679,8 @@
           <w:ilvl w:val="0"/>
           <w:numId w:val="13"/>
         </w:numPr>
-        <w:spacing w:before="100" w:beforeAutospacing="1" w:after="100" w:afterAutospacing="1" w:line="240" w:lineRule="auto"/>
+        <w:spacing w:before="100" w:beforeAutospacing="1" w:after="100" w:afterAutospacing="1" w:line="480" w:lineRule="auto"/>
+        <w:ind w:firstLine="709"/>
         <w:rPr>
           <w:rFonts w:ascii="Times New Roman" w:eastAsia="Times New Roman" w:hAnsi="Times New Roman" w:cs="Times New Roman"/>
           <w:sz w:val="24"/>
@@ -2667,7 +2715,8 @@
           <w:ilvl w:val="0"/>
           <w:numId w:val="13"/>
         </w:numPr>
-        <w:spacing w:before="100" w:beforeAutospacing="1" w:after="100" w:afterAutospacing="1" w:line="240" w:lineRule="auto"/>
+        <w:spacing w:before="100" w:beforeAutospacing="1" w:after="100" w:afterAutospacing="1" w:line="480" w:lineRule="auto"/>
+        <w:ind w:firstLine="709"/>
         <w:rPr>
           <w:rFonts w:ascii="Times New Roman" w:eastAsia="Times New Roman" w:hAnsi="Times New Roman" w:cs="Times New Roman"/>
           <w:sz w:val="24"/>
@@ -2698,51 +2747,56 @@
     </w:p>
     <w:p>
       <w:pPr>
-        <w:spacing w:before="100" w:beforeAutospacing="1" w:after="100" w:afterAutospacing="1" w:line="240" w:lineRule="auto"/>
-        <w:rPr>
-          <w:rFonts w:ascii="Times New Roman" w:eastAsia="Times New Roman" w:hAnsi="Times New Roman" w:cs="Times New Roman"/>
-          <w:sz w:val="24"/>
-          <w:szCs w:val="24"/>
-          <w:lang w:val="es-VE" w:eastAsia="es-VE"/>
-        </w:rPr>
-      </w:pPr>
-    </w:p>
-    <w:p>
-      <w:pPr>
-        <w:spacing w:before="100" w:beforeAutospacing="1" w:after="100" w:afterAutospacing="1" w:line="240" w:lineRule="auto"/>
-        <w:rPr>
-          <w:rFonts w:ascii="Times New Roman" w:eastAsia="Times New Roman" w:hAnsi="Times New Roman" w:cs="Times New Roman"/>
-          <w:sz w:val="24"/>
-          <w:szCs w:val="24"/>
-          <w:lang w:val="es-VE" w:eastAsia="es-VE"/>
-        </w:rPr>
-      </w:pPr>
-    </w:p>
-    <w:p>
-      <w:pPr>
-        <w:spacing w:before="100" w:beforeAutospacing="1" w:after="100" w:afterAutospacing="1" w:line="240" w:lineRule="auto"/>
-        <w:rPr>
-          <w:rFonts w:ascii="Times New Roman" w:eastAsia="Times New Roman" w:hAnsi="Times New Roman" w:cs="Times New Roman"/>
-          <w:sz w:val="24"/>
-          <w:szCs w:val="24"/>
-          <w:lang w:val="es-VE" w:eastAsia="es-VE"/>
-        </w:rPr>
-      </w:pPr>
-    </w:p>
-    <w:p>
-      <w:pPr>
-        <w:spacing w:after="0" w:line="240" w:lineRule="auto"/>
-        <w:rPr>
-          <w:rFonts w:ascii="Times New Roman" w:eastAsia="Times New Roman" w:hAnsi="Times New Roman" w:cs="Times New Roman"/>
-          <w:sz w:val="24"/>
-          <w:szCs w:val="24"/>
-          <w:lang w:val="es-VE" w:eastAsia="es-VE"/>
-        </w:rPr>
-      </w:pPr>
-    </w:p>
-    <w:p>
-      <w:pPr>
-        <w:spacing w:before="100" w:beforeAutospacing="1" w:after="100" w:afterAutospacing="1" w:line="240" w:lineRule="auto"/>
+        <w:spacing w:before="100" w:beforeAutospacing="1" w:after="100" w:afterAutospacing="1" w:line="480" w:lineRule="auto"/>
+        <w:ind w:firstLine="709"/>
+        <w:rPr>
+          <w:rFonts w:ascii="Times New Roman" w:eastAsia="Times New Roman" w:hAnsi="Times New Roman" w:cs="Times New Roman"/>
+          <w:sz w:val="24"/>
+          <w:szCs w:val="24"/>
+          <w:lang w:val="es-VE" w:eastAsia="es-VE"/>
+        </w:rPr>
+      </w:pPr>
+    </w:p>
+    <w:p>
+      <w:pPr>
+        <w:spacing w:before="100" w:beforeAutospacing="1" w:after="100" w:afterAutospacing="1" w:line="480" w:lineRule="auto"/>
+        <w:ind w:firstLine="709"/>
+        <w:rPr>
+          <w:rFonts w:ascii="Times New Roman" w:eastAsia="Times New Roman" w:hAnsi="Times New Roman" w:cs="Times New Roman"/>
+          <w:sz w:val="24"/>
+          <w:szCs w:val="24"/>
+          <w:lang w:val="es-VE" w:eastAsia="es-VE"/>
+        </w:rPr>
+      </w:pPr>
+    </w:p>
+    <w:p>
+      <w:pPr>
+        <w:spacing w:before="100" w:beforeAutospacing="1" w:after="100" w:afterAutospacing="1" w:line="480" w:lineRule="auto"/>
+        <w:ind w:firstLine="709"/>
+        <w:rPr>
+          <w:rFonts w:ascii="Times New Roman" w:eastAsia="Times New Roman" w:hAnsi="Times New Roman" w:cs="Times New Roman"/>
+          <w:sz w:val="24"/>
+          <w:szCs w:val="24"/>
+          <w:lang w:val="es-VE" w:eastAsia="es-VE"/>
+        </w:rPr>
+      </w:pPr>
+    </w:p>
+    <w:p>
+      <w:pPr>
+        <w:spacing w:after="0" w:line="480" w:lineRule="auto"/>
+        <w:ind w:firstLine="709"/>
+        <w:rPr>
+          <w:rFonts w:ascii="Times New Roman" w:eastAsia="Times New Roman" w:hAnsi="Times New Roman" w:cs="Times New Roman"/>
+          <w:sz w:val="24"/>
+          <w:szCs w:val="24"/>
+          <w:lang w:val="es-VE" w:eastAsia="es-VE"/>
+        </w:rPr>
+      </w:pPr>
+    </w:p>
+    <w:p>
+      <w:pPr>
+        <w:spacing w:before="100" w:beforeAutospacing="1" w:after="100" w:afterAutospacing="1" w:line="480" w:lineRule="auto"/>
+        <w:ind w:firstLine="709"/>
         <w:outlineLvl w:val="3"/>
         <w:rPr>
           <w:rFonts w:ascii="Times New Roman" w:eastAsia="Times New Roman" w:hAnsi="Times New Roman" w:cs="Times New Roman"/>
@@ -2778,7 +2832,8 @@
     </w:p>
     <w:p>
       <w:pPr>
-        <w:spacing w:before="100" w:beforeAutospacing="1" w:after="100" w:afterAutospacing="1" w:line="240" w:lineRule="auto"/>
+        <w:spacing w:before="100" w:beforeAutospacing="1" w:after="100" w:afterAutospacing="1" w:line="480" w:lineRule="auto"/>
+        <w:ind w:firstLine="709"/>
         <w:rPr>
           <w:rFonts w:ascii="Times New Roman" w:eastAsia="Times New Roman" w:hAnsi="Times New Roman" w:cs="Times New Roman"/>
           <w:sz w:val="24"/>
@@ -2802,7 +2857,8 @@
           <w:ilvl w:val="0"/>
           <w:numId w:val="14"/>
         </w:numPr>
-        <w:spacing w:before="100" w:beforeAutospacing="1" w:after="100" w:afterAutospacing="1" w:line="240" w:lineRule="auto"/>
+        <w:spacing w:before="100" w:beforeAutospacing="1" w:after="100" w:afterAutospacing="1" w:line="480" w:lineRule="auto"/>
+        <w:ind w:firstLine="709"/>
         <w:rPr>
           <w:rFonts w:ascii="Times New Roman" w:eastAsia="Times New Roman" w:hAnsi="Times New Roman" w:cs="Times New Roman"/>
           <w:sz w:val="24"/>
@@ -2826,7 +2882,8 @@
           <w:ilvl w:val="0"/>
           <w:numId w:val="14"/>
         </w:numPr>
-        <w:spacing w:before="100" w:beforeAutospacing="1" w:after="100" w:afterAutospacing="1" w:line="240" w:lineRule="auto"/>
+        <w:spacing w:before="100" w:beforeAutospacing="1" w:after="100" w:afterAutospacing="1" w:line="480" w:lineRule="auto"/>
+        <w:ind w:firstLine="709"/>
         <w:rPr>
           <w:rFonts w:ascii="Times New Roman" w:eastAsia="Times New Roman" w:hAnsi="Times New Roman" w:cs="Times New Roman"/>
           <w:sz w:val="24"/>
@@ -2850,7 +2907,8 @@
           <w:ilvl w:val="0"/>
           <w:numId w:val="14"/>
         </w:numPr>
-        <w:spacing w:before="100" w:beforeAutospacing="1" w:after="100" w:afterAutospacing="1" w:line="240" w:lineRule="auto"/>
+        <w:spacing w:before="100" w:beforeAutospacing="1" w:after="100" w:afterAutospacing="1" w:line="480" w:lineRule="auto"/>
+        <w:ind w:firstLine="709"/>
         <w:rPr>
           <w:rFonts w:ascii="Times New Roman" w:eastAsia="Times New Roman" w:hAnsi="Times New Roman" w:cs="Times New Roman"/>
           <w:sz w:val="24"/>
@@ -2870,8 +2928,8 @@
     </w:p>
     <w:p>
       <w:pPr>
-        <w:spacing w:before="100" w:beforeAutospacing="1" w:after="100" w:afterAutospacing="1" w:line="240" w:lineRule="auto"/>
-        <w:ind w:left="720"/>
+        <w:spacing w:before="100" w:beforeAutospacing="1" w:after="100" w:afterAutospacing="1" w:line="480" w:lineRule="auto"/>
+        <w:ind w:left="720" w:firstLine="709"/>
         <w:rPr>
           <w:rFonts w:ascii="Times New Roman" w:eastAsia="Times New Roman" w:hAnsi="Times New Roman" w:cs="Times New Roman"/>
           <w:sz w:val="24"/>
@@ -2887,7 +2945,6 @@
           <w:szCs w:val="24"/>
           <w:lang w:val="es-VE" w:eastAsia="es-VE"/>
         </w:rPr>
-        <w:lastRenderedPageBreak/>
         <w:drawing>
           <wp:inline distT="0" distB="0" distL="0" distR="0" wp14:anchorId="76AC0E2F" wp14:editId="41A90F72">
             <wp:extent cx="2619375" cy="1743075"/>
@@ -2927,23 +2984,33 @@
     </w:p>
     <w:p>
       <w:pPr>
-        <w:spacing w:before="100" w:beforeAutospacing="1" w:after="100" w:afterAutospacing="1" w:line="360" w:lineRule="auto"/>
-        <w:ind w:left="720" w:firstLine="720"/>
-        <w:rPr>
-          <w:rFonts w:ascii="Times New Roman" w:eastAsia="Times New Roman" w:hAnsi="Times New Roman" w:cs="Times New Roman"/>
-          <w:sz w:val="24"/>
-          <w:szCs w:val="24"/>
-          <w:lang w:val="es-VE" w:eastAsia="es-VE"/>
-        </w:rPr>
-      </w:pPr>
-      <w:r>
-        <w:rPr>
-          <w:rFonts w:ascii="Times New Roman" w:eastAsia="Times New Roman" w:hAnsi="Times New Roman" w:cs="Times New Roman"/>
-          <w:sz w:val="24"/>
-          <w:szCs w:val="24"/>
-          <w:lang w:val="es-VE" w:eastAsia="es-VE"/>
-        </w:rPr>
-        <w:t xml:space="preserve">Sección 4: Presentación y Entrega Final La etapa de presentación y entrega de trabajos universitarios es tan crucial como el proceso de investigación y redacción. Una entrega cuidada y profesional no solo refleja el esfuerzo invertido, sino que también facilita la evaluación por parte del docente y asegura el cumplimiento de las normativas académicas. ### Pautas para una Presentación Efectiva Para que tu trabajo destaque y sea correctamente evaluado, considera los siguientes aspectos: 1. **Formato </w:t>
+        <w:spacing w:before="100" w:beforeAutospacing="1" w:after="100" w:afterAutospacing="1" w:line="480" w:lineRule="auto"/>
+        <w:ind w:left="720" w:firstLine="709"/>
+        <w:rPr>
+          <w:rFonts w:ascii="Times New Roman" w:eastAsia="Times New Roman" w:hAnsi="Times New Roman" w:cs="Times New Roman"/>
+          <w:sz w:val="24"/>
+          <w:szCs w:val="24"/>
+          <w:lang w:val="es-VE" w:eastAsia="es-VE"/>
+        </w:rPr>
+      </w:pPr>
+      <w:r>
+        <w:rPr>
+          <w:rFonts w:ascii="Times New Roman" w:eastAsia="Times New Roman" w:hAnsi="Times New Roman" w:cs="Times New Roman"/>
+          <w:sz w:val="24"/>
+          <w:szCs w:val="24"/>
+          <w:lang w:val="es-VE" w:eastAsia="es-VE"/>
+        </w:rPr>
+        <w:t xml:space="preserve">Sección 4: Presentación y Entrega Final La etapa de presentación y entrega de trabajos universitarios es tan crucial como el proceso de investigación y redacción. Una entrega cuidada y profesional no solo refleja el esfuerzo invertido, sino que también facilita la evaluación por parte del docente y asegura el cumplimiento de las normativas </w:t>
+      </w:r>
+      <w:r>
+        <w:rPr>
+          <w:rFonts w:ascii="Times New Roman" w:eastAsia="Times New Roman" w:hAnsi="Times New Roman" w:cs="Times New Roman"/>
+          <w:sz w:val="24"/>
+          <w:szCs w:val="24"/>
+          <w:lang w:val="es-VE" w:eastAsia="es-VE"/>
+        </w:rPr>
+        <w:lastRenderedPageBreak/>
+        <w:t xml:space="preserve">académicas. ### Pautas para una Presentación Efectiva Para que tu trabajo destaque y sea correctamente evaluado, considera los siguientes aspectos: 1. **Formato </w:t>
       </w:r>
       <w:proofErr w:type="gramStart"/>
       <w:r>
@@ -3073,16 +3140,7 @@
           <w:szCs w:val="24"/>
           <w:lang w:val="es-VE" w:eastAsia="es-VE"/>
         </w:rPr>
-        <w:t>gg</w:t>
-      </w:r>
-      <w:r>
-        <w:rPr>
-          <w:rFonts w:ascii="Times New Roman" w:eastAsia="Times New Roman" w:hAnsi="Times New Roman" w:cs="Times New Roman"/>
-          <w:sz w:val="24"/>
-          <w:szCs w:val="24"/>
-          <w:lang w:val="es-VE" w:eastAsia="es-VE"/>
-        </w:rPr>
-        <w:t>pasado</w:t>
+        <w:t>ggpasado</w:t>
       </w:r>
       <w:proofErr w:type="spellEnd"/>
       <w:r>
@@ -3132,7 +3190,27 @@
           <w:szCs w:val="24"/>
           <w:lang w:val="es-VE" w:eastAsia="es-VE"/>
         </w:rPr>
-        <w:t xml:space="preserve">* No esperes al último minuto para subir un archivo o imprimir un </w:t>
+        <w:t xml:space="preserve">* No esperes al último minuto para subir un archivo o imprimir un documento; siempre pueden surgir problemas técnicos o colas en la imprenta. 2. **Formato y Plataforma de </w:t>
+      </w:r>
+      <w:proofErr w:type="gramStart"/>
+      <w:r>
+        <w:rPr>
+          <w:rFonts w:ascii="Times New Roman" w:eastAsia="Times New Roman" w:hAnsi="Times New Roman" w:cs="Times New Roman"/>
+          <w:sz w:val="24"/>
+          <w:szCs w:val="24"/>
+          <w:lang w:val="es-VE" w:eastAsia="es-VE"/>
+        </w:rPr>
+        <w:t>Entrega:*</w:t>
+      </w:r>
+      <w:proofErr w:type="gramEnd"/>
+      <w:r>
+        <w:rPr>
+          <w:rFonts w:ascii="Times New Roman" w:eastAsia="Times New Roman" w:hAnsi="Times New Roman" w:cs="Times New Roman"/>
+          <w:sz w:val="24"/>
+          <w:szCs w:val="24"/>
+          <w:lang w:val="es-VE" w:eastAsia="es-VE"/>
+        </w:rPr>
+        <w:t xml:space="preserve">* * **Revisa las instrucciones:** Confirma si el trabajo debe entregarse en formato físico o digital (PDF, Word, etc.) y a través de qué </w:t>
       </w:r>
       <w:r>
         <w:rPr>
@@ -3142,7 +3220,7 @@
           <w:lang w:val="es-VE" w:eastAsia="es-VE"/>
         </w:rPr>
         <w:lastRenderedPageBreak/>
-        <w:t xml:space="preserve">documento; siempre pueden surgir problemas técnicos o colas en la imprenta. 2. **Formato y Plataforma de </w:t>
+        <w:t xml:space="preserve">plataforma (campus virtual, correo electrónico, etc.). * **Nombre del </w:t>
       </w:r>
       <w:proofErr w:type="gramStart"/>
       <w:r>
@@ -3152,7 +3230,7 @@
           <w:szCs w:val="24"/>
           <w:lang w:val="es-VE" w:eastAsia="es-VE"/>
         </w:rPr>
-        <w:t>Entrega:*</w:t>
+        <w:t>archivo:*</w:t>
       </w:r>
       <w:proofErr w:type="gramEnd"/>
       <w:r>
@@ -3162,7 +3240,7 @@
           <w:szCs w:val="24"/>
           <w:lang w:val="es-VE" w:eastAsia="es-VE"/>
         </w:rPr>
-        <w:t xml:space="preserve">* * **Revisa las instrucciones:** Confirma si el trabajo debe entregarse en formato físico o digital (PDF, Word, etc.) y a través de qué plataforma (campus virtual, correo electrónico, etc.). * **Nombre del </w:t>
+        <w:t xml:space="preserve">* Nombra tus archivos de manera clara y descriptiva (ej. "Apellido_Nombre_TrabajoFinal_Asignatura.pdf"). 3. **Respaldo y </w:t>
       </w:r>
       <w:proofErr w:type="gramStart"/>
       <w:r>
@@ -3172,7 +3250,7 @@
           <w:szCs w:val="24"/>
           <w:lang w:val="es-VE" w:eastAsia="es-VE"/>
         </w:rPr>
-        <w:t>archivo:*</w:t>
+        <w:t>Confirmación:*</w:t>
       </w:r>
       <w:proofErr w:type="gramEnd"/>
       <w:r>
@@ -3182,7 +3260,7 @@
           <w:szCs w:val="24"/>
           <w:lang w:val="es-VE" w:eastAsia="es-VE"/>
         </w:rPr>
-        <w:t xml:space="preserve">* Nombra tus archivos de manera clara y descriptiva (ej. "Apellido_Nombre_TrabajoFinal_Asignatura.pdf"). 3. **Respaldo y </w:t>
+        <w:t xml:space="preserve">* * **Copia de seguridad:** Guarda siempre una copia de seguridad de tus trabajos en la nube (Google Drive, OneDrive) o en un disco externo. * **Confirmación de </w:t>
       </w:r>
       <w:proofErr w:type="gramStart"/>
       <w:r>
@@ -3192,7 +3270,7 @@
           <w:szCs w:val="24"/>
           <w:lang w:val="es-VE" w:eastAsia="es-VE"/>
         </w:rPr>
-        <w:t>Confirmación:*</w:t>
+        <w:t>entrega:*</w:t>
       </w:r>
       <w:proofErr w:type="gramEnd"/>
       <w:r>
@@ -3202,58 +3280,42 @@
           <w:szCs w:val="24"/>
           <w:lang w:val="es-VE" w:eastAsia="es-VE"/>
         </w:rPr>
-        <w:t xml:space="preserve">* * **Copia de seguridad:** Guarda siempre una copia de seguridad de tus trabajos en la nube (Google Drive, OneDrive) o en un disco externo. * **Confirmación de </w:t>
-      </w:r>
-      <w:proofErr w:type="gramStart"/>
-      <w:r>
-        <w:rPr>
-          <w:rFonts w:ascii="Times New Roman" w:eastAsia="Times New Roman" w:hAnsi="Times New Roman" w:cs="Times New Roman"/>
-          <w:sz w:val="24"/>
-          <w:szCs w:val="24"/>
-          <w:lang w:val="es-VE" w:eastAsia="es-VE"/>
-        </w:rPr>
-        <w:t>entrega:*</w:t>
-      </w:r>
-      <w:proofErr w:type="gramEnd"/>
-      <w:r>
-        <w:rPr>
-          <w:rFonts w:ascii="Times New Roman" w:eastAsia="Times New Roman" w:hAnsi="Times New Roman" w:cs="Times New Roman"/>
-          <w:sz w:val="24"/>
-          <w:szCs w:val="24"/>
-          <w:lang w:val="es-VE" w:eastAsia="es-VE"/>
-        </w:rPr>
         <w:t>* Si es una entrega digital, verifica que el archivo se haya subido correctamente y que hayas recibido una confirmación. Si es física, asegúrate de firmar cualquier registro o de guardar el recibo si aplica. Una presentación y entrega cuidadosa reflejan tu profesionalismo y respeto por el trabajo académico, contribuyendo positivamente a tu evaluación final.</w:t>
       </w:r>
     </w:p>
     <w:p>
       <w:pPr>
         <w:pStyle w:val="Prrafodelista"/>
-        <w:spacing w:after="120" w:line="360" w:lineRule="auto"/>
-        <w:ind w:firstLine="720"/>
-        <w:jc w:val="both"/>
-        <w:rPr>
-          <w:rFonts w:ascii="Times New Roman" w:eastAsia="Times New Roman" w:hAnsi="Times New Roman" w:cs="Times New Roman"/>
-          <w:color w:val="000000" w:themeColor="text1"/>
-          <w:lang w:val="es-VE"/>
-        </w:rPr>
-      </w:pPr>
-    </w:p>
-    <w:p>
-      <w:pPr>
-        <w:spacing w:after="120" w:line="480" w:lineRule="auto"/>
-        <w:jc w:val="both"/>
-        <w:rPr>
-          <w:rFonts w:ascii="Times New Roman" w:eastAsia="Times New Roman" w:hAnsi="Times New Roman" w:cs="Times New Roman"/>
-          <w:color w:val="000000" w:themeColor="text1"/>
-          <w:sz w:val="24"/>
-          <w:szCs w:val="24"/>
-          <w:lang w:val="es-VE"/>
-        </w:rPr>
-      </w:pPr>
-    </w:p>
-    <w:p>
-      <w:pPr>
-        <w:spacing w:after="120" w:line="480" w:lineRule="auto"/>
+        <w:spacing w:after="120" w:line="480" w:lineRule="auto"/>
+        <w:ind w:firstLine="709"/>
+        <w:jc w:val="both"/>
+        <w:rPr>
+          <w:rFonts w:ascii="Times New Roman" w:eastAsia="Times New Roman" w:hAnsi="Times New Roman" w:cs="Times New Roman"/>
+          <w:color w:val="000000" w:themeColor="text1"/>
+          <w:sz w:val="24"/>
+          <w:szCs w:val="24"/>
+          <w:lang w:val="es-VE"/>
+        </w:rPr>
+      </w:pPr>
+    </w:p>
+    <w:p>
+      <w:pPr>
+        <w:spacing w:after="120" w:line="480" w:lineRule="auto"/>
+        <w:ind w:firstLine="709"/>
+        <w:jc w:val="both"/>
+        <w:rPr>
+          <w:rFonts w:ascii="Times New Roman" w:eastAsia="Times New Roman" w:hAnsi="Times New Roman" w:cs="Times New Roman"/>
+          <w:color w:val="000000" w:themeColor="text1"/>
+          <w:sz w:val="24"/>
+          <w:szCs w:val="24"/>
+          <w:lang w:val="es-VE"/>
+        </w:rPr>
+      </w:pPr>
+    </w:p>
+    <w:p>
+      <w:pPr>
+        <w:spacing w:after="120" w:line="480" w:lineRule="auto"/>
+        <w:ind w:firstLine="709"/>
         <w:jc w:val="center"/>
         <w:rPr>
           <w:rFonts w:ascii="Times New Roman" w:eastAsia="Times New Roman" w:hAnsi="Times New Roman" w:cs="Times New Roman"/>

</xml_diff>

<commit_message>
chore: Gestiona imágenes y referencias en el manual
</commit_message>
<xml_diff>
--- a/manual.docx
+++ b/manual.docx
@@ -309,20 +309,8 @@
           <w:szCs w:val="24"/>
           <w:lang w:val="es-VE"/>
         </w:rPr>
-        <w:t xml:space="preserve">Ing. Gustavo </w:t>
-      </w:r>
-      <w:proofErr w:type="spellStart"/>
-      <w:r>
-        <w:rPr>
-          <w:rFonts w:ascii="Times New Roman" w:eastAsia="Times New Roman" w:hAnsi="Times New Roman" w:cs="Times New Roman"/>
-          <w:color w:val="000000" w:themeColor="text1"/>
-          <w:sz w:val="24"/>
-          <w:szCs w:val="24"/>
-          <w:lang w:val="es-VE"/>
-        </w:rPr>
-        <w:t>Martinez</w:t>
-      </w:r>
-      <w:proofErr w:type="spellEnd"/>
+        <w:t>Ing. Gustavo Martinez</w:t>
+      </w:r>
     </w:p>
     <w:p>
       <w:pPr>
@@ -345,29 +333,7 @@
           <w:lang w:val="es-VE"/>
         </w:rPr>
         <w:lastRenderedPageBreak/>
-        <w:t xml:space="preserve">Bachiller </w:t>
-      </w:r>
-      <w:proofErr w:type="spellStart"/>
-      <w:r>
-        <w:rPr>
-          <w:rFonts w:ascii="Times New Roman" w:eastAsia="Times New Roman" w:hAnsi="Times New Roman" w:cs="Times New Roman"/>
-          <w:color w:val="000000" w:themeColor="text1"/>
-          <w:sz w:val="24"/>
-          <w:szCs w:val="24"/>
-          <w:lang w:val="es-VE"/>
-        </w:rPr>
-        <w:t>Chrisbel</w:t>
-      </w:r>
-      <w:proofErr w:type="spellEnd"/>
-      <w:r>
-        <w:rPr>
-          <w:rFonts w:ascii="Times New Roman" w:eastAsia="Times New Roman" w:hAnsi="Times New Roman" w:cs="Times New Roman"/>
-          <w:color w:val="000000" w:themeColor="text1"/>
-          <w:sz w:val="24"/>
-          <w:szCs w:val="24"/>
-          <w:lang w:val="es-VE"/>
-        </w:rPr>
-        <w:t xml:space="preserve"> Briceño, Luisiana Carreño</w:t>
+        <w:t>Bachiller Chrisbel Briceño, Luisiana Carreño</w:t>
       </w:r>
     </w:p>
     <w:p>
@@ -684,29 +650,7 @@
           <w:szCs w:val="24"/>
           <w:lang w:val="es-VE"/>
         </w:rPr>
-        <w:t xml:space="preserve">Intercambien números de teléfono, correos electrónicos y decidan la plataforma principal de comunicación (WhatsApp, </w:t>
-      </w:r>
-      <w:proofErr w:type="spellStart"/>
-      <w:r>
-        <w:rPr>
-          <w:rFonts w:ascii="Times New Roman" w:eastAsia="Times New Roman" w:hAnsi="Times New Roman" w:cs="Times New Roman"/>
-          <w:color w:val="000000" w:themeColor="text1"/>
-          <w:sz w:val="24"/>
-          <w:szCs w:val="24"/>
-          <w:lang w:val="es-VE"/>
-        </w:rPr>
-        <w:t>Telegram</w:t>
-      </w:r>
-      <w:proofErr w:type="spellEnd"/>
-      <w:r>
-        <w:rPr>
-          <w:rFonts w:ascii="Times New Roman" w:eastAsia="Times New Roman" w:hAnsi="Times New Roman" w:cs="Times New Roman"/>
-          <w:color w:val="000000" w:themeColor="text1"/>
-          <w:sz w:val="24"/>
-          <w:szCs w:val="24"/>
-          <w:lang w:val="es-VE"/>
-        </w:rPr>
-        <w:t>, Zoom etc.).</w:t>
+        <w:t>Intercambien números de teléfono, correos electrónicos y decidan la plataforma principal de comunicación (WhatsApp, Telegram, Zoom etc.).</w:t>
       </w:r>
     </w:p>
     <w:p>
@@ -806,29 +750,7 @@
           <w:szCs w:val="24"/>
           <w:lang w:val="es-VE"/>
         </w:rPr>
-        <w:t xml:space="preserve">Utilicen herramientas como Trello, Jira o incluso una pizarra con </w:t>
-      </w:r>
-      <w:proofErr w:type="spellStart"/>
-      <w:r>
-        <w:rPr>
-          <w:rFonts w:ascii="Times New Roman" w:eastAsia="Times New Roman" w:hAnsi="Times New Roman" w:cs="Times New Roman"/>
-          <w:color w:val="000000" w:themeColor="text1"/>
-          <w:sz w:val="24"/>
-          <w:szCs w:val="24"/>
-          <w:lang w:val="es-VE"/>
-        </w:rPr>
-        <w:t>post-its</w:t>
-      </w:r>
-      <w:proofErr w:type="spellEnd"/>
-      <w:r>
-        <w:rPr>
-          <w:rFonts w:ascii="Times New Roman" w:eastAsia="Times New Roman" w:hAnsi="Times New Roman" w:cs="Times New Roman"/>
-          <w:color w:val="000000" w:themeColor="text1"/>
-          <w:sz w:val="24"/>
-          <w:szCs w:val="24"/>
-          <w:lang w:val="es-VE"/>
-        </w:rPr>
-        <w:t>. Dividan el proyecto en tareas pequeñas y asignen responsables. Las columnas pueden ser: "Pendiente", "En progreso", "En revisión" y "Completado".</w:t>
+        <w:t>Utilicen herramientas como Trello, Jira o incluso una pizarra con post-its. Dividan el proyecto en tareas pequeñas y asignen responsables. Las columnas pueden ser: "Pendiente", "En progreso", "En revisión" y "Completado".</w:t>
       </w:r>
     </w:p>
     <w:p>
@@ -859,29 +781,7 @@
           <w:szCs w:val="24"/>
           <w:lang w:val="es-VE"/>
         </w:rPr>
-        <w:t xml:space="preserve">Un Google </w:t>
-      </w:r>
-      <w:proofErr w:type="spellStart"/>
-      <w:r>
-        <w:rPr>
-          <w:rFonts w:ascii="Times New Roman" w:eastAsia="Times New Roman" w:hAnsi="Times New Roman" w:cs="Times New Roman"/>
-          <w:color w:val="000000" w:themeColor="text1"/>
-          <w:sz w:val="24"/>
-          <w:szCs w:val="24"/>
-          <w:lang w:val="es-VE"/>
-        </w:rPr>
-        <w:t>Docs</w:t>
-      </w:r>
-      <w:proofErr w:type="spellEnd"/>
-      <w:r>
-        <w:rPr>
-          <w:rFonts w:ascii="Times New Roman" w:eastAsia="Times New Roman" w:hAnsi="Times New Roman" w:cs="Times New Roman"/>
-          <w:color w:val="000000" w:themeColor="text1"/>
-          <w:sz w:val="24"/>
-          <w:szCs w:val="24"/>
-          <w:lang w:val="es-VE"/>
-        </w:rPr>
-        <w:t>, Word Online o similar donde puedan anotar lluvias de ideas, enlaces importantes o puntos a discutir sin alterar el documento principal.</w:t>
+        <w:t>Un Google Docs, Word Online o similar donde puedan anotar lluvias de ideas, enlaces importantes o puntos a discutir sin alterar el documento principal.</w:t>
       </w:r>
     </w:p>
     <w:p>
@@ -3010,207 +2910,25 @@
           <w:lang w:val="es-VE" w:eastAsia="es-VE"/>
         </w:rPr>
         <w:lastRenderedPageBreak/>
-        <w:t xml:space="preserve">académicas. ### Pautas para una Presentación Efectiva Para que tu trabajo destaque y sea correctamente evaluado, considera los siguientes aspectos: 1. **Formato </w:t>
-      </w:r>
-      <w:proofErr w:type="gramStart"/>
-      <w:r>
-        <w:rPr>
-          <w:rFonts w:ascii="Times New Roman" w:eastAsia="Times New Roman" w:hAnsi="Times New Roman" w:cs="Times New Roman"/>
-          <w:sz w:val="24"/>
-          <w:szCs w:val="24"/>
-          <w:lang w:val="es-VE" w:eastAsia="es-VE"/>
-        </w:rPr>
-        <w:t>Consistente:*</w:t>
-      </w:r>
-      <w:proofErr w:type="gramEnd"/>
-      <w:r>
-        <w:rPr>
-          <w:rFonts w:ascii="Times New Roman" w:eastAsia="Times New Roman" w:hAnsi="Times New Roman" w:cs="Times New Roman"/>
-          <w:sz w:val="24"/>
-          <w:szCs w:val="24"/>
-          <w:lang w:val="es-VE" w:eastAsia="es-VE"/>
-        </w:rPr>
-        <w:t xml:space="preserve">* * **Márgenes, fuentes y espaciado:** Sigue siempre las indicaciones específicas del profesor o de la universidad (ej. normas APA, MLA, Vancouver, etc.). Si no hay indicaciones, opta por un formato claro y legible (ej. Times New </w:t>
-      </w:r>
-      <w:proofErr w:type="spellStart"/>
-      <w:r>
-        <w:rPr>
-          <w:rFonts w:ascii="Times New Roman" w:eastAsia="Times New Roman" w:hAnsi="Times New Roman" w:cs="Times New Roman"/>
-          <w:sz w:val="24"/>
-          <w:szCs w:val="24"/>
-          <w:lang w:val="es-VE" w:eastAsia="es-VE"/>
-        </w:rPr>
-        <w:t>Roman</w:t>
-      </w:r>
-      <w:proofErr w:type="spellEnd"/>
-      <w:r>
-        <w:rPr>
-          <w:rFonts w:ascii="Times New Roman" w:eastAsia="Times New Roman" w:hAnsi="Times New Roman" w:cs="Times New Roman"/>
-          <w:sz w:val="24"/>
-          <w:szCs w:val="24"/>
-          <w:lang w:val="es-VE" w:eastAsia="es-VE"/>
-        </w:rPr>
-        <w:t xml:space="preserve"> 12pt o Arial 11pt, doble espaciado). * **Encabezados y </w:t>
-      </w:r>
-      <w:proofErr w:type="gramStart"/>
-      <w:r>
-        <w:rPr>
-          <w:rFonts w:ascii="Times New Roman" w:eastAsia="Times New Roman" w:hAnsi="Times New Roman" w:cs="Times New Roman"/>
-          <w:sz w:val="24"/>
-          <w:szCs w:val="24"/>
-          <w:lang w:val="es-VE" w:eastAsia="es-VE"/>
-        </w:rPr>
-        <w:t>paginación:*</w:t>
-      </w:r>
-      <w:proofErr w:type="gramEnd"/>
-      <w:r>
-        <w:rPr>
-          <w:rFonts w:ascii="Times New Roman" w:eastAsia="Times New Roman" w:hAnsi="Times New Roman" w:cs="Times New Roman"/>
-          <w:sz w:val="24"/>
-          <w:szCs w:val="24"/>
-          <w:lang w:val="es-VE" w:eastAsia="es-VE"/>
-        </w:rPr>
-        <w:t xml:space="preserve">* Utiliza un sistema claro de encabezados (Títulos 1, 2, 3) para estructurar el contenido. La paginación es esencial, generalmente en el margen superior derecho o inferior. 2. **Claridad y Coherencia </w:t>
-      </w:r>
-      <w:proofErr w:type="gramStart"/>
-      <w:r>
-        <w:rPr>
-          <w:rFonts w:ascii="Times New Roman" w:eastAsia="Times New Roman" w:hAnsi="Times New Roman" w:cs="Times New Roman"/>
-          <w:sz w:val="24"/>
-          <w:szCs w:val="24"/>
-          <w:lang w:val="es-VE" w:eastAsia="es-VE"/>
-        </w:rPr>
-        <w:t>Visual:*</w:t>
-      </w:r>
-      <w:proofErr w:type="gramEnd"/>
-      <w:r>
-        <w:rPr>
-          <w:rFonts w:ascii="Times New Roman" w:eastAsia="Times New Roman" w:hAnsi="Times New Roman" w:cs="Times New Roman"/>
-          <w:sz w:val="24"/>
-          <w:szCs w:val="24"/>
-          <w:lang w:val="es-VE" w:eastAsia="es-VE"/>
-        </w:rPr>
-        <w:t xml:space="preserve">* * **Gráficos e Imágenes:** Si incluyes tablas, gráficos o imágenes, asegúrate de que sean claras, relevantes y estén correctamente etiquetadas (título, fuente) y referenciadas en el texto. * **Diseño </w:t>
-      </w:r>
-      <w:proofErr w:type="gramStart"/>
-      <w:r>
-        <w:rPr>
-          <w:rFonts w:ascii="Times New Roman" w:eastAsia="Times New Roman" w:hAnsi="Times New Roman" w:cs="Times New Roman"/>
-          <w:sz w:val="24"/>
-          <w:szCs w:val="24"/>
-          <w:lang w:val="es-VE" w:eastAsia="es-VE"/>
-        </w:rPr>
-        <w:t>Limpio:*</w:t>
-      </w:r>
-      <w:proofErr w:type="gramEnd"/>
-      <w:r>
-        <w:rPr>
-          <w:rFonts w:ascii="Times New Roman" w:eastAsia="Times New Roman" w:hAnsi="Times New Roman" w:cs="Times New Roman"/>
-          <w:sz w:val="24"/>
-          <w:szCs w:val="24"/>
-          <w:lang w:val="es-VE" w:eastAsia="es-VE"/>
-        </w:rPr>
-        <w:t xml:space="preserve">* Evita fondos recargados, tipografías extravagantes o un exceso de colores que puedan distraer. La simplicidad suele ser más efectiva. 3. **Ortografía y Gramática </w:t>
-      </w:r>
-      <w:proofErr w:type="gramStart"/>
-      <w:r>
-        <w:rPr>
-          <w:rFonts w:ascii="Times New Roman" w:eastAsia="Times New Roman" w:hAnsi="Times New Roman" w:cs="Times New Roman"/>
-          <w:sz w:val="24"/>
-          <w:szCs w:val="24"/>
-          <w:lang w:val="es-VE" w:eastAsia="es-VE"/>
-        </w:rPr>
-        <w:t>Impecables:*</w:t>
-      </w:r>
-      <w:proofErr w:type="gramEnd"/>
-      <w:r>
-        <w:rPr>
-          <w:rFonts w:ascii="Times New Roman" w:eastAsia="Times New Roman" w:hAnsi="Times New Roman" w:cs="Times New Roman"/>
-          <w:sz w:val="24"/>
-          <w:szCs w:val="24"/>
-          <w:lang w:val="es-VE" w:eastAsia="es-VE"/>
-        </w:rPr>
-        <w:t xml:space="preserve">* * Realiza varias revisiones para corregir errores ortográficos, gramaticales y de puntuación. Utiliza correctores automáticos, pero no confíes únicamente en ellos; una lectura atenta es indispensable. * Pide a un </w:t>
-      </w:r>
-      <w:proofErr w:type="spellStart"/>
-      <w:r>
-        <w:rPr>
-          <w:rFonts w:ascii="Times New Roman" w:eastAsia="Times New Roman" w:hAnsi="Times New Roman" w:cs="Times New Roman"/>
-          <w:sz w:val="24"/>
-          <w:szCs w:val="24"/>
-          <w:lang w:val="es-VE" w:eastAsia="es-VE"/>
-        </w:rPr>
-        <w:t>ggpasado</w:t>
-      </w:r>
-      <w:proofErr w:type="spellEnd"/>
-      <w:r>
-        <w:rPr>
-          <w:rFonts w:ascii="Times New Roman" w:eastAsia="Times New Roman" w:hAnsi="Times New Roman" w:cs="Times New Roman"/>
-          <w:sz w:val="24"/>
-          <w:szCs w:val="24"/>
-          <w:lang w:val="es-VE" w:eastAsia="es-VE"/>
-        </w:rPr>
-        <w:t xml:space="preserve">. ### Estrategias para una Entrega Exitosa Cumplir con los plazos y el método de entrega es tan importante como la calidad del contenido: 1. **Fechas de </w:t>
-      </w:r>
-      <w:proofErr w:type="gramStart"/>
-      <w:r>
-        <w:rPr>
-          <w:rFonts w:ascii="Times New Roman" w:eastAsia="Times New Roman" w:hAnsi="Times New Roman" w:cs="Times New Roman"/>
-          <w:sz w:val="24"/>
-          <w:szCs w:val="24"/>
-          <w:lang w:val="es-VE" w:eastAsia="es-VE"/>
-        </w:rPr>
-        <w:t>Entrega:*</w:t>
-      </w:r>
-      <w:proofErr w:type="gramEnd"/>
-      <w:r>
-        <w:rPr>
-          <w:rFonts w:ascii="Times New Roman" w:eastAsia="Times New Roman" w:hAnsi="Times New Roman" w:cs="Times New Roman"/>
-          <w:sz w:val="24"/>
-          <w:szCs w:val="24"/>
-          <w:lang w:val="es-VE" w:eastAsia="es-VE"/>
-        </w:rPr>
-        <w:t xml:space="preserve">* * **Anticipación:** Marca todas las fechas de entrega en tu calendario y trabaja con suficiente antelación para evitar imprevistos de última hora. * **Márgenes de </w:t>
-      </w:r>
-      <w:proofErr w:type="gramStart"/>
-      <w:r>
-        <w:rPr>
-          <w:rFonts w:ascii="Times New Roman" w:eastAsia="Times New Roman" w:hAnsi="Times New Roman" w:cs="Times New Roman"/>
-          <w:sz w:val="24"/>
-          <w:szCs w:val="24"/>
-          <w:lang w:val="es-VE" w:eastAsia="es-VE"/>
-        </w:rPr>
-        <w:t>seguridad:*</w:t>
-      </w:r>
-      <w:proofErr w:type="gramEnd"/>
-      <w:r>
-        <w:rPr>
-          <w:rFonts w:ascii="Times New Roman" w:eastAsia="Times New Roman" w:hAnsi="Times New Roman" w:cs="Times New Roman"/>
-          <w:sz w:val="24"/>
-          <w:szCs w:val="24"/>
-          <w:lang w:val="es-VE" w:eastAsia="es-VE"/>
-        </w:rPr>
-        <w:t xml:space="preserve">* No esperes al último minuto para subir un archivo o imprimir un documento; siempre pueden surgir problemas técnicos o colas en la imprenta. 2. **Formato y Plataforma de </w:t>
-      </w:r>
-      <w:proofErr w:type="gramStart"/>
-      <w:r>
-        <w:rPr>
-          <w:rFonts w:ascii="Times New Roman" w:eastAsia="Times New Roman" w:hAnsi="Times New Roman" w:cs="Times New Roman"/>
-          <w:sz w:val="24"/>
-          <w:szCs w:val="24"/>
-          <w:lang w:val="es-VE" w:eastAsia="es-VE"/>
-        </w:rPr>
-        <w:t>Entrega:*</w:t>
-      </w:r>
-      <w:proofErr w:type="gramEnd"/>
-      <w:r>
-        <w:rPr>
-          <w:rFonts w:ascii="Times New Roman" w:eastAsia="Times New Roman" w:hAnsi="Times New Roman" w:cs="Times New Roman"/>
-          <w:sz w:val="24"/>
-          <w:szCs w:val="24"/>
-          <w:lang w:val="es-VE" w:eastAsia="es-VE"/>
-        </w:rPr>
-        <w:t xml:space="preserve">* * **Revisa las instrucciones:** Confirma si el trabajo debe entregarse en formato físico o digital (PDF, Word, etc.) y a través de qué </w:t>
+        <w:t>académicas. Pautas para una Presentación Efectiva Para que tu trabajo destaque y sea correctamente evaluado, considera los siguientes aspectos: 1.Formato Consistente:</w:t>
+      </w:r>
+      <w:r>
+        <w:rPr>
+          <w:rFonts w:ascii="Times New Roman" w:eastAsia="Times New Roman" w:hAnsi="Times New Roman" w:cs="Times New Roman"/>
+          <w:sz w:val="24"/>
+          <w:szCs w:val="24"/>
+          <w:lang w:val="es-VE" w:eastAsia="es-VE"/>
+        </w:rPr>
+        <w:t xml:space="preserve"> </w:t>
+      </w:r>
+      <w:r>
+        <w:rPr>
+          <w:rFonts w:ascii="Times New Roman" w:eastAsia="Times New Roman" w:hAnsi="Times New Roman" w:cs="Times New Roman"/>
+          <w:sz w:val="24"/>
+          <w:szCs w:val="24"/>
+          <w:lang w:val="es-VE" w:eastAsia="es-VE"/>
+        </w:rPr>
+        <w:t xml:space="preserve">Márgenes, fuentes y espaciado: Sigue siempre las indicaciones específicas del profesor o de la universidad (ej. normas APA, MLA, Vancouver, etc.). Si no hay indicaciones, opta por un formato claro y legible (ej. Times New Roman 12pt o Arial 11pt, doble espaciado). * **Encabezados y paginación:** Utiliza un sistema claro de encabezados (Títulos 1, 2, 3) para estructurar el contenido. La paginación es esencial, generalmente en el margen superior derecho o inferior. 2. **Claridad y Coherencia Visual:** * **Gráficos e Imágenes:** Si incluyes tablas, gráficos o imágenes, asegúrate de que sean claras, relevantes y estén correctamente etiquetadas (título, fuente) y referenciadas en el texto. * **Diseño Limpio:** Evita fondos recargados, tipografías extravagantes o un exceso de colores que puedan distraer. La simplicidad suele ser más efectiva. 3. **Ortografía y Gramática Impecables:** * Realiza varias revisiones para corregir errores ortográficos, gramaticales y de puntuación. Utiliza correctores automáticos, pero no confíes únicamente en ellos; una lectura atenta es indispensable. * Pide a un ggpasado. ### Estrategias para una Entrega Exitosa Cumplir con los plazos y el método de entrega es tan importante como la calidad del contenido: 1. **Fechas de Entrega:** * **Anticipación:** Marca todas las fechas de entrega en tu calendario y trabaja con suficiente antelación para evitar imprevistos de última hora. * **Márgenes de seguridad:** No esperes al último minuto para subir un archivo o imprimir un documento; siempre pueden surgir problemas técnicos o colas en la imprenta. 2. **Formato y Plataforma de Entrega:** * **Revisa las instrucciones:** Confirma si el trabajo debe entregarse en formato físico o digital (PDF, Word, etc.) y a través de qué </w:t>
       </w:r>
       <w:r>
         <w:rPr>
@@ -3220,68 +2938,104 @@
           <w:lang w:val="es-VE" w:eastAsia="es-VE"/>
         </w:rPr>
         <w:lastRenderedPageBreak/>
-        <w:t xml:space="preserve">plataforma (campus virtual, correo electrónico, etc.). * **Nombre del </w:t>
-      </w:r>
-      <w:proofErr w:type="gramStart"/>
-      <w:r>
-        <w:rPr>
-          <w:rFonts w:ascii="Times New Roman" w:eastAsia="Times New Roman" w:hAnsi="Times New Roman" w:cs="Times New Roman"/>
-          <w:sz w:val="24"/>
-          <w:szCs w:val="24"/>
-          <w:lang w:val="es-VE" w:eastAsia="es-VE"/>
-        </w:rPr>
-        <w:t>archivo:*</w:t>
-      </w:r>
-      <w:proofErr w:type="gramEnd"/>
-      <w:r>
-        <w:rPr>
-          <w:rFonts w:ascii="Times New Roman" w:eastAsia="Times New Roman" w:hAnsi="Times New Roman" w:cs="Times New Roman"/>
-          <w:sz w:val="24"/>
-          <w:szCs w:val="24"/>
-          <w:lang w:val="es-VE" w:eastAsia="es-VE"/>
-        </w:rPr>
-        <w:t xml:space="preserve">* Nombra tus archivos de manera clara y descriptiva (ej. "Apellido_Nombre_TrabajoFinal_Asignatura.pdf"). 3. **Respaldo y </w:t>
-      </w:r>
-      <w:proofErr w:type="gramStart"/>
-      <w:r>
-        <w:rPr>
-          <w:rFonts w:ascii="Times New Roman" w:eastAsia="Times New Roman" w:hAnsi="Times New Roman" w:cs="Times New Roman"/>
-          <w:sz w:val="24"/>
-          <w:szCs w:val="24"/>
-          <w:lang w:val="es-VE" w:eastAsia="es-VE"/>
-        </w:rPr>
-        <w:t>Confirmación:*</w:t>
-      </w:r>
-      <w:proofErr w:type="gramEnd"/>
-      <w:r>
-        <w:rPr>
-          <w:rFonts w:ascii="Times New Roman" w:eastAsia="Times New Roman" w:hAnsi="Times New Roman" w:cs="Times New Roman"/>
-          <w:sz w:val="24"/>
-          <w:szCs w:val="24"/>
-          <w:lang w:val="es-VE" w:eastAsia="es-VE"/>
-        </w:rPr>
-        <w:t xml:space="preserve">* * **Copia de seguridad:** Guarda siempre una copia de seguridad de tus trabajos en la nube (Google Drive, OneDrive) o en un disco externo. * **Confirmación de </w:t>
-      </w:r>
-      <w:proofErr w:type="gramStart"/>
-      <w:r>
-        <w:rPr>
-          <w:rFonts w:ascii="Times New Roman" w:eastAsia="Times New Roman" w:hAnsi="Times New Roman" w:cs="Times New Roman"/>
-          <w:sz w:val="24"/>
-          <w:szCs w:val="24"/>
-          <w:lang w:val="es-VE" w:eastAsia="es-VE"/>
-        </w:rPr>
-        <w:t>entrega:*</w:t>
-      </w:r>
-      <w:proofErr w:type="gramEnd"/>
-      <w:r>
-        <w:rPr>
-          <w:rFonts w:ascii="Times New Roman" w:eastAsia="Times New Roman" w:hAnsi="Times New Roman" w:cs="Times New Roman"/>
-          <w:sz w:val="24"/>
-          <w:szCs w:val="24"/>
-          <w:lang w:val="es-VE" w:eastAsia="es-VE"/>
-        </w:rPr>
-        <w:t>* Si es una entrega digital, verifica que el archivo se haya subido correctamente y que hayas recibido una confirmación. Si es física, asegúrate de firmar cualquier registro o de guardar el recibo si aplica. Una presentación y entrega cuidadosa reflejan tu profesionalismo y respeto por el trabajo académico, contribuyendo positivamente a tu evaluación final.</w:t>
-      </w:r>
+        <w:t>plataforma (campus virtual, correo electrónico, etc.). * **Nombre del archivo:** Nombra tus archivos de manera clara y descriptiva (ej. "Apellido_Nombre_TrabajoFinal_Asignatura.pdf"). 3. **Respaldo y Confirmación:** * **Copia de seguridad:** Guarda siempre una copia de seguridad de tus trabajos en la nube (Google Drive, OneDrive) o en un disco externo. * **Confirmación de entrega:** Si es una entrega digital, verifica que el archivo se haya subido correctamente y que hayas recibido una confirmación. Si es física, asegúrate de firmar cualquier registro o de guardar el recibo si aplica. Una presentación y entrega cuidadosa reflejan tu profesionalismo y respeto por el trabajo académico, contribuyendo positivamente a tu evaluación final.</w:t>
+      </w:r>
+    </w:p>
+    <w:p>
+      <w:pPr>
+        <w:spacing w:before="100" w:beforeAutospacing="1" w:after="100" w:afterAutospacing="1" w:line="480" w:lineRule="auto"/>
+        <w:ind w:left="720" w:firstLine="709"/>
+        <w:rPr>
+          <w:rFonts w:ascii="Times New Roman" w:eastAsia="Times New Roman" w:hAnsi="Times New Roman" w:cs="Times New Roman"/>
+          <w:sz w:val="24"/>
+          <w:szCs w:val="24"/>
+          <w:lang w:val="es-VE" w:eastAsia="es-VE"/>
+        </w:rPr>
+      </w:pPr>
+    </w:p>
+    <w:p>
+      <w:pPr>
+        <w:spacing w:before="100" w:beforeAutospacing="1" w:after="100" w:afterAutospacing="1" w:line="480" w:lineRule="auto"/>
+        <w:ind w:left="720" w:firstLine="709"/>
+        <w:rPr>
+          <w:rFonts w:ascii="Times New Roman" w:eastAsia="Times New Roman" w:hAnsi="Times New Roman" w:cs="Times New Roman"/>
+          <w:sz w:val="24"/>
+          <w:szCs w:val="24"/>
+          <w:lang w:val="es-VE" w:eastAsia="es-VE"/>
+        </w:rPr>
+      </w:pPr>
+    </w:p>
+    <w:p>
+      <w:pPr>
+        <w:spacing w:before="100" w:beforeAutospacing="1" w:after="100" w:afterAutospacing="1" w:line="480" w:lineRule="auto"/>
+        <w:ind w:left="720" w:firstLine="709"/>
+        <w:rPr>
+          <w:rFonts w:ascii="Times New Roman" w:eastAsia="Times New Roman" w:hAnsi="Times New Roman" w:cs="Times New Roman"/>
+          <w:sz w:val="24"/>
+          <w:szCs w:val="24"/>
+          <w:lang w:val="es-VE" w:eastAsia="es-VE"/>
+        </w:rPr>
+      </w:pPr>
+    </w:p>
+    <w:p>
+      <w:pPr>
+        <w:spacing w:before="100" w:beforeAutospacing="1" w:after="100" w:afterAutospacing="1" w:line="480" w:lineRule="auto"/>
+        <w:ind w:left="720" w:firstLine="709"/>
+        <w:rPr>
+          <w:rFonts w:ascii="Times New Roman" w:eastAsia="Times New Roman" w:hAnsi="Times New Roman" w:cs="Times New Roman"/>
+          <w:sz w:val="24"/>
+          <w:szCs w:val="24"/>
+          <w:lang w:val="es-VE" w:eastAsia="es-VE"/>
+        </w:rPr>
+      </w:pPr>
+    </w:p>
+    <w:p>
+      <w:pPr>
+        <w:spacing w:before="100" w:beforeAutospacing="1" w:after="100" w:afterAutospacing="1" w:line="480" w:lineRule="auto"/>
+        <w:ind w:left="720" w:firstLine="709"/>
+        <w:rPr>
+          <w:rFonts w:ascii="Times New Roman" w:eastAsia="Times New Roman" w:hAnsi="Times New Roman" w:cs="Times New Roman"/>
+          <w:sz w:val="24"/>
+          <w:szCs w:val="24"/>
+          <w:lang w:val="es-VE" w:eastAsia="es-VE"/>
+        </w:rPr>
+      </w:pPr>
+    </w:p>
+    <w:p>
+      <w:pPr>
+        <w:spacing w:before="100" w:beforeAutospacing="1" w:after="100" w:afterAutospacing="1" w:line="480" w:lineRule="auto"/>
+        <w:ind w:left="720" w:firstLine="709"/>
+        <w:rPr>
+          <w:rFonts w:ascii="Times New Roman" w:eastAsia="Times New Roman" w:hAnsi="Times New Roman" w:cs="Times New Roman"/>
+          <w:sz w:val="24"/>
+          <w:szCs w:val="24"/>
+          <w:lang w:val="es-VE" w:eastAsia="es-VE"/>
+        </w:rPr>
+      </w:pPr>
+    </w:p>
+    <w:p>
+      <w:pPr>
+        <w:spacing w:before="100" w:beforeAutospacing="1" w:after="100" w:afterAutospacing="1" w:line="480" w:lineRule="auto"/>
+        <w:ind w:left="720" w:firstLine="709"/>
+        <w:rPr>
+          <w:rFonts w:ascii="Times New Roman" w:eastAsia="Times New Roman" w:hAnsi="Times New Roman" w:cs="Times New Roman"/>
+          <w:sz w:val="24"/>
+          <w:szCs w:val="24"/>
+          <w:lang w:val="es-VE" w:eastAsia="es-VE"/>
+        </w:rPr>
+      </w:pPr>
+    </w:p>
+    <w:p>
+      <w:pPr>
+        <w:spacing w:before="100" w:beforeAutospacing="1" w:after="100" w:afterAutospacing="1" w:line="480" w:lineRule="auto"/>
+        <w:ind w:left="720" w:firstLine="709"/>
+        <w:rPr>
+          <w:rFonts w:ascii="Times New Roman" w:eastAsia="Times New Roman" w:hAnsi="Times New Roman" w:cs="Times New Roman"/>
+          <w:sz w:val="24"/>
+          <w:szCs w:val="24"/>
+          <w:lang w:val="es-VE" w:eastAsia="es-VE"/>
+        </w:rPr>
+      </w:pPr>
     </w:p>
     <w:p>
       <w:pPr>

</xml_diff>